<commit_message>
Everything's going **** up
</commit_message>
<xml_diff>
--- a/Tasks-Assignments/GathPortfolio/Gath_Website/Dear Hirer.docx
+++ b/Tasks-Assignments/GathPortfolio/Gath_Website/Dear Hirer.docx
@@ -1,6 +1,6 @@
 
 <file path=word/document.xml><?xml version="1.0" encoding="utf-8"?>
-<w:document xmlns:wpc="http://schemas.microsoft.com/office/word/2010/wordprocessingCanvas" xmlns:cx="http://schemas.microsoft.com/office/drawing/2014/chartex" xmlns:cx1="http://schemas.microsoft.com/office/drawing/2015/9/8/chartex" xmlns:cx2="http://schemas.microsoft.com/office/drawing/2015/10/21/chartex" xmlns:cx3="http://schemas.microsoft.com/office/drawing/2016/5/9/chartex" xmlns:cx4="http://schemas.microsoft.com/office/drawing/2016/5/10/chartex" xmlns:cx5="http://schemas.microsoft.com/office/drawing/2016/5/11/chartex" xmlns:cx6="http://schemas.microsoft.com/office/drawing/2016/5/12/chartex" xmlns:cx7="http://schemas.microsoft.com/office/drawing/2016/5/13/chartex" xmlns:cx8="http://schemas.microsoft.com/office/drawing/2016/5/14/chartex" xmlns:mc="http://schemas.openxmlformats.org/markup-compatibility/2006" xmlns:aink="http://schemas.microsoft.com/office/drawing/2016/ink" xmlns:am3d="http://schemas.microsoft.com/office/drawing/2017/model3d" xmlns:o="urn:schemas-microsoft-com:office:office" xmlns:oel="http://schemas.microsoft.com/office/2019/extlst" xmlns:r="http://schemas.openxmlformats.org/officeDocument/2006/relationships" xmlns:m="http://schemas.openxmlformats.org/officeDocument/2006/math" xmlns:v="urn:schemas-microsoft-com:vml" xmlns:wp14="http://schemas.microsoft.com/office/word/2010/wordprocessingDrawing" xmlns:wp="http://schemas.openxmlformats.org/drawingml/2006/wordprocessingDrawing" xmlns:w10="urn:schemas-microsoft-com:office:word" xmlns:w="http://schemas.openxmlformats.org/wordprocessingml/2006/main" xmlns:w14="http://schemas.microsoft.com/office/word/2010/wordml" xmlns:w15="http://schemas.microsoft.com/office/word/2012/wordml" xmlns:w16cex="http://schemas.microsoft.com/office/word/2018/wordml/cex" xmlns:w16cid="http://schemas.microsoft.com/office/word/2016/wordml/cid" xmlns:w16="http://schemas.microsoft.com/office/word/2018/wordml" xmlns:w16sdtdh="http://schemas.microsoft.com/office/word/2020/wordml/sdtdatahash" xmlns:w16se="http://schemas.microsoft.com/office/word/2015/wordml/symex" xmlns:wpg="http://schemas.microsoft.com/office/word/2010/wordprocessingGroup" xmlns:wpi="http://schemas.microsoft.com/office/word/2010/wordprocessingInk" xmlns:wne="http://schemas.microsoft.com/office/word/2006/wordml" xmlns:wps="http://schemas.microsoft.com/office/word/2010/wordprocessingShape" mc:Ignorable="w14 w15 w16se w16cid w16 w16cex w16sdtdh wp14">
+<w:document xmlns:wpc="http://schemas.microsoft.com/office/word/2010/wordprocessingCanvas" xmlns:cx="http://schemas.microsoft.com/office/drawing/2014/chartex" xmlns:cx1="http://schemas.microsoft.com/office/drawing/2015/9/8/chartex" xmlns:cx2="http://schemas.microsoft.com/office/drawing/2015/10/21/chartex" xmlns:cx3="http://schemas.microsoft.com/office/drawing/2016/5/9/chartex" xmlns:cx4="http://schemas.microsoft.com/office/drawing/2016/5/10/chartex" xmlns:cx5="http://schemas.microsoft.com/office/drawing/2016/5/11/chartex" xmlns:cx6="http://schemas.microsoft.com/office/drawing/2016/5/12/chartex" xmlns:cx7="http://schemas.microsoft.com/office/drawing/2016/5/13/chartex" xmlns:cx8="http://schemas.microsoft.com/office/drawing/2016/5/14/chartex" xmlns:mc="http://schemas.openxmlformats.org/markup-compatibility/2006" xmlns:aink="http://schemas.microsoft.com/office/drawing/2016/ink" xmlns:am3d="http://schemas.microsoft.com/office/drawing/2017/model3d" xmlns:o="urn:schemas-microsoft-com:office:office" xmlns:oel="http://schemas.microsoft.com/office/2019/extlst" xmlns:r="http://schemas.openxmlformats.org/officeDocument/2006/relationships" xmlns:m="http://schemas.openxmlformats.org/officeDocument/2006/math" xmlns:v="urn:schemas-microsoft-com:vml" xmlns:wp14="http://schemas.microsoft.com/office/word/2010/wordprocessingDrawing" xmlns:wp="http://schemas.openxmlformats.org/drawingml/2006/wordprocessingDrawing" xmlns:w10="urn:schemas-microsoft-com:office:word" xmlns:w="http://schemas.openxmlformats.org/wordprocessingml/2006/main" xmlns:w14="http://schemas.microsoft.com/office/word/2010/wordml" xmlns:w15="http://schemas.microsoft.com/office/word/2012/wordml" xmlns:w16cex="http://schemas.microsoft.com/office/word/2018/wordml/cex" xmlns:w16cid="http://schemas.microsoft.com/office/word/2016/wordml/cid" xmlns:w16="http://schemas.microsoft.com/office/word/2018/wordml" xmlns:w16du="http://schemas.microsoft.com/office/word/2023/wordml/word16du" xmlns:w16sdtdh="http://schemas.microsoft.com/office/word/2020/wordml/sdtdatahash" xmlns:w16se="http://schemas.microsoft.com/office/word/2015/wordml/symex" xmlns:wpg="http://schemas.microsoft.com/office/word/2010/wordprocessingGroup" xmlns:wpi="http://schemas.microsoft.com/office/word/2010/wordprocessingInk" xmlns:wne="http://schemas.microsoft.com/office/word/2006/wordml" xmlns:wps="http://schemas.microsoft.com/office/word/2010/wordprocessingShape" mc:Ignorable="w14 w15 w16se w16cid w16 w16cex w16sdtdh w16du wp14">
   <w:body>
     <w:p>
       <w:pPr>
@@ -15,15 +15,55 @@
         <w:pStyle w:val="NormalWeb"/>
       </w:pPr>
       <w:r>
-        <w:t xml:space="preserve"> I am writing regarding the Junior Data Coordinator position at Skechers, as advertised. With a proven track record of being a strong team player, coupled with excellent communication </w:t>
-      </w:r>
-      <w:proofErr w:type="gramStart"/>
-      <w:r>
-        <w:t>skills ,</w:t>
-      </w:r>
-      <w:proofErr w:type="gramEnd"/>
-      <w:r>
-        <w:t xml:space="preserve"> I am excited about the opportunity to contribute to the team and support the company's efforts.</w:t>
+        <w:t> I am writing regarding</w:t>
+      </w:r>
+      <w:r>
+        <w:t xml:space="preserve"> the</w:t>
+      </w:r>
+      <w:r>
+        <w:rPr>
+          <w:b/>
+          <w:bCs/>
+        </w:rPr>
+        <w:t xml:space="preserve"> </w:t>
+      </w:r>
+      <w:r>
+        <w:rPr>
+          <w:rStyle w:val="Strong"/>
+          <w:b w:val="0"/>
+          <w:bCs w:val="0"/>
+          <w:color w:val="040A2B"/>
+          <w:shd w:val="clear" w:color="auto" w:fill="FFFFFF"/>
+        </w:rPr>
+        <w:t>Graduate / Junior Developer, Python, Linux, C#, Java – London</w:t>
+      </w:r>
+      <w:r>
+        <w:rPr>
+          <w:b/>
+          <w:bCs/>
+        </w:rPr>
+        <w:t xml:space="preserve"> </w:t>
+      </w:r>
+      <w:r>
+        <w:t>p</w:t>
+      </w:r>
+      <w:r>
+        <w:t xml:space="preserve">osition at </w:t>
+      </w:r>
+      <w:r>
+        <w:t>Noir</w:t>
+      </w:r>
+      <w:r>
+        <w:t xml:space="preserve">, as advertised. With a proven track record of </w:t>
+      </w:r>
+      <w:r>
+        <w:t xml:space="preserve">various </w:t>
+      </w:r>
+      <w:r>
+        <w:t xml:space="preserve">programming languages and </w:t>
+      </w:r>
+      <w:r>
+        <w:t>being a strong team player, coupled with excellent communication skills, I am excited about the opportunity to contribute to the team and support the company's efforts.</w:t>
       </w:r>
     </w:p>
     <w:p>
@@ -31,31 +71,79 @@
         <w:pStyle w:val="NormalWeb"/>
       </w:pPr>
       <w:r>
-        <w:t xml:space="preserve">During my previous work experience I have lead teams with data driven strategy. Recently I have </w:t>
-      </w:r>
-      <w:proofErr w:type="spellStart"/>
-      <w:r>
-        <w:t>finsihed</w:t>
-      </w:r>
-      <w:proofErr w:type="spellEnd"/>
-      <w:r>
-        <w:t xml:space="preserve"> a bootcamp focus on Data.  </w:t>
-      </w:r>
-      <w:r>
-        <w:br/>
-        <w:t xml:space="preserve">Where I've upskilled myself in </w:t>
-      </w:r>
-      <w:proofErr w:type="spellStart"/>
-      <w:r>
-        <w:t>PowerBI</w:t>
-      </w:r>
-      <w:proofErr w:type="spellEnd"/>
-      <w:r>
-        <w:t>, Tableau, SQL, and Python. My attention to detail is strong I believe and have developed strong </w:t>
-      </w:r>
-      <w:r>
-        <w:br/>
-        <w:t>analytical skills. My experience in the Microsoft Office package as well as Canva will enable to create excellent presentations and reports.</w:t>
+        <w:t xml:space="preserve">During my previous work experience I have </w:t>
+      </w:r>
+      <w:r>
+        <w:t>worked in collaboration and self-sufficient</w:t>
+      </w:r>
+      <w:r>
+        <w:t>ly</w:t>
+      </w:r>
+      <w:r>
+        <w:t xml:space="preserve"> with </w:t>
+      </w:r>
+      <w:r>
+        <w:t>senior e</w:t>
+      </w:r>
+      <w:r>
+        <w:t>ngineer</w:t>
+      </w:r>
+      <w:r>
+        <w:t>s.</w:t>
+      </w:r>
+      <w:r>
+        <w:t xml:space="preserve"> Recently I have fin</w:t>
+      </w:r>
+      <w:r>
+        <w:t>i</w:t>
+      </w:r>
+      <w:r>
+        <w:t xml:space="preserve">shed a bootcamp focus on </w:t>
+      </w:r>
+      <w:r>
+        <w:t>Software Development with Just IT</w:t>
+      </w:r>
+      <w:r>
+        <w:t>. </w:t>
+      </w:r>
+      <w:r>
+        <w:t xml:space="preserve">On the bootcamp </w:t>
+      </w:r>
+      <w:r>
+        <w:t xml:space="preserve">upskilled myself in </w:t>
+      </w:r>
+      <w:r>
+        <w:t>HTML</w:t>
+      </w:r>
+      <w:r>
+        <w:t xml:space="preserve">, </w:t>
+      </w:r>
+      <w:r>
+        <w:t>CSS</w:t>
+      </w:r>
+      <w:r>
+        <w:t xml:space="preserve">, </w:t>
+      </w:r>
+      <w:r>
+        <w:t>M</w:t>
+      </w:r>
+      <w:r>
+        <w:t>y</w:t>
+      </w:r>
+      <w:r>
+        <w:t xml:space="preserve">SQL, </w:t>
+      </w:r>
+      <w:r>
+        <w:t xml:space="preserve">JavaScript </w:t>
+      </w:r>
+      <w:r>
+        <w:t xml:space="preserve">and Python. My attention to detail is strong </w:t>
+      </w:r>
+      <w:r>
+        <w:t xml:space="preserve">and </w:t>
+      </w:r>
+      <w:r>
+        <w:t>I believe and have developed strong analytical skills.</w:t>
       </w:r>
     </w:p>
     <w:p>
@@ -63,7 +151,993 @@
         <w:pStyle w:val="NormalWeb"/>
       </w:pPr>
       <w:r>
-        <w:t> I am comfortable in presenting. Open to learning new skills to help the business. And have 5 years of experience in professional environments</w:t>
+        <w:t xml:space="preserve">My experience in </w:t>
+      </w:r>
+      <w:r>
+        <w:t>software engineering,</w:t>
+      </w:r>
+      <w:r>
+        <w:t xml:space="preserve"> as well as</w:t>
+      </w:r>
+      <w:r>
+        <w:t xml:space="preserve"> my mathematical analytical skills, </w:t>
+      </w:r>
+      <w:r>
+        <w:t xml:space="preserve">will enable </w:t>
+      </w:r>
+      <w:r>
+        <w:t>me</w:t>
+      </w:r>
+      <w:r>
+        <w:t xml:space="preserve"> </w:t>
+      </w:r>
+      <w:r>
+        <w:t xml:space="preserve">design, develop and </w:t>
+      </w:r>
+      <w:r>
+        <w:t xml:space="preserve">create excellent </w:t>
+      </w:r>
+      <w:r>
+        <w:t>a</w:t>
+      </w:r>
+      <w:r>
+        <w:t xml:space="preserve">nd outstanding </w:t>
+      </w:r>
+      <w:r>
+        <w:t xml:space="preserve">solutions for the clients of </w:t>
+      </w:r>
+      <w:r>
+        <w:rPr>
+          <w:shd w:val="clear" w:color="auto" w:fill="FFFFFF"/>
+        </w:rPr>
+        <w:t>Hawk-Eye Innovations</w:t>
+      </w:r>
+      <w:r>
+        <w:t>.</w:t>
+      </w:r>
+    </w:p>
+    <w:p>
+      <w:pPr>
+        <w:pStyle w:val="NormalWeb"/>
+      </w:pPr>
+      <w:r>
+        <w:t xml:space="preserve">I am comfortable </w:t>
+      </w:r>
+      <w:r>
+        <w:t xml:space="preserve">communicating clearly and </w:t>
+      </w:r>
+      <w:r>
+        <w:t>in presenting</w:t>
+      </w:r>
+      <w:r>
+        <w:t>; and I’m o</w:t>
+      </w:r>
+      <w:r>
+        <w:t>pen to learning new skills to help the business</w:t>
+      </w:r>
+      <w:r>
+        <w:t>. I possess</w:t>
+      </w:r>
+      <w:r>
+        <w:t xml:space="preserve"> </w:t>
+      </w:r>
+      <w:r>
+        <w:t>2</w:t>
+      </w:r>
+      <w:r>
+        <w:t xml:space="preserve"> years of experience in </w:t>
+      </w:r>
+      <w:r>
+        <w:t xml:space="preserve">a </w:t>
+      </w:r>
+      <w:r>
+        <w:t>professional environment</w:t>
+      </w:r>
+      <w:r>
+        <w:t xml:space="preserve"> including </w:t>
+      </w:r>
+    </w:p>
+    <w:p>
+      <w:pPr>
+        <w:pStyle w:val="NormalWeb"/>
+      </w:pPr>
+      <w:r>
+        <w:t>Thank you in advance for your consideration.</w:t>
+      </w:r>
+    </w:p>
+    <w:p>
+      <w:pPr>
+        <w:pStyle w:val="NormalWeb"/>
+      </w:pPr>
+      <w:r>
+        <w:t>Yours faithfully – Robert Morris</w:t>
+      </w:r>
+    </w:p>
+    <w:p>
+      <w:pPr>
+        <w:pStyle w:val="NormalWeb"/>
+      </w:pPr>
+    </w:p>
+    <w:p>
+      <w:pPr>
+        <w:pStyle w:val="NormalWeb"/>
+      </w:pPr>
+      <w:r>
+        <w:t>Dear Hirer,</w:t>
+      </w:r>
+    </w:p>
+    <w:p>
+      <w:pPr>
+        <w:pStyle w:val="NormalWeb"/>
+      </w:pPr>
+      <w:r>
+        <w:t xml:space="preserve">I am writing regarding the </w:t>
+      </w:r>
+      <w:r>
+        <w:rPr>
+          <w:color w:val="2D2D2D"/>
+        </w:rPr>
+        <w:t>Junior Software Engineer - C++</w:t>
+      </w:r>
+      <w:r>
+        <w:rPr>
+          <w:color w:val="2D2D2D"/>
+        </w:rPr>
+        <w:t xml:space="preserve"> </w:t>
+      </w:r>
+      <w:r>
+        <w:t>position as advertised</w:t>
+      </w:r>
+      <w:r>
+        <w:rPr>
+          <w:b/>
+          <w:bCs/>
+        </w:rPr>
+        <w:t>.</w:t>
+      </w:r>
+      <w:r>
+        <w:t xml:space="preserve"> With a proven track record of various programming languages and being a strong team player, coupled with excellent communication skills, I am excited about the opportunity to contribute to the team and support the company's efforts.</w:t>
+      </w:r>
+    </w:p>
+    <w:p>
+      <w:pPr>
+        <w:pStyle w:val="NormalWeb"/>
+      </w:pPr>
+      <w:r>
+        <w:t>During my previous work experience I have worked in collaboration and self-sufficiently with senior engineers. Recently I have finished a bootcamp focus on Software Development with Just IT. On the bootcamp upskilled myself in HTML, CSS, MySQL, JavaScript and Python</w:t>
+      </w:r>
+      <w:r>
+        <w:t xml:space="preserve"> on MS Studio Code, MySQL Workbench and </w:t>
+      </w:r>
+      <w:proofErr w:type="spellStart"/>
+      <w:r>
+        <w:t>Replit</w:t>
+      </w:r>
+      <w:proofErr w:type="spellEnd"/>
+      <w:r>
+        <w:t xml:space="preserve">. My attention to detail is strong and I believe </w:t>
+      </w:r>
+      <w:r>
+        <w:t>I</w:t>
+      </w:r>
+      <w:r>
+        <w:t xml:space="preserve"> have developed </w:t>
+      </w:r>
+      <w:r>
+        <w:t xml:space="preserve">a </w:t>
+      </w:r>
+      <w:r>
+        <w:t>tenacious attitude to developing my skills</w:t>
+      </w:r>
+      <w:r>
+        <w:t>.</w:t>
+      </w:r>
+    </w:p>
+    <w:p>
+      <w:pPr>
+        <w:pStyle w:val="NormalWeb"/>
+      </w:pPr>
+      <w:r>
+        <w:t xml:space="preserve">My experience in software engineering, as well as my mathematical analytical skills, will enable </w:t>
+      </w:r>
+      <w:r>
+        <w:t xml:space="preserve">me design, develop and create excellent and outstanding solutions for the clients of </w:t>
+      </w:r>
+      <w:r>
+        <w:rPr>
+          <w:shd w:val="clear" w:color="auto" w:fill="FFFFFF"/>
+        </w:rPr>
+        <w:t>Hawk-Eye Innovations</w:t>
+      </w:r>
+      <w:r>
+        <w:t>.</w:t>
+      </w:r>
+    </w:p>
+    <w:p>
+      <w:pPr>
+        <w:pStyle w:val="NormalWeb"/>
+        <w:rPr>
+          <w:color w:val="000000"/>
+          <w:shd w:val="clear" w:color="auto" w:fill="FFFFFF"/>
+        </w:rPr>
+      </w:pPr>
+      <w:r>
+        <w:t xml:space="preserve">I am comfortable communicating clearly and in presenting; and I’m open to learning new skills to help the business. I possess 2 years of experience in a professional environment including </w:t>
+      </w:r>
+      <w:r>
+        <w:rPr>
+          <w:color w:val="000000"/>
+          <w:shd w:val="clear" w:color="auto" w:fill="FFFFFF"/>
+        </w:rPr>
+        <w:t>development of user interfaces</w:t>
+      </w:r>
+      <w:r>
+        <w:rPr>
+          <w:color w:val="000000"/>
+          <w:shd w:val="clear" w:color="auto" w:fill="FFFFFF"/>
+        </w:rPr>
+        <w:t xml:space="preserve">; </w:t>
+      </w:r>
+      <w:r>
+        <w:rPr>
+          <w:color w:val="000000"/>
+          <w:shd w:val="clear" w:color="auto" w:fill="FFFFFF"/>
+        </w:rPr>
+        <w:t>working with C++</w:t>
+      </w:r>
+      <w:r>
+        <w:rPr>
+          <w:color w:val="000000"/>
+          <w:shd w:val="clear" w:color="auto" w:fill="FFFFFF"/>
+        </w:rPr>
+        <w:t xml:space="preserve"> for </w:t>
+      </w:r>
+      <w:r>
+        <w:rPr>
+          <w:color w:val="000000"/>
+          <w:shd w:val="clear" w:color="auto" w:fill="FFFFFF"/>
+        </w:rPr>
+        <w:t xml:space="preserve">Windows-based </w:t>
+      </w:r>
+      <w:r>
+        <w:rPr>
+          <w:color w:val="000000"/>
+          <w:shd w:val="clear" w:color="auto" w:fill="FFFFFF"/>
+        </w:rPr>
+        <w:t>applications</w:t>
+      </w:r>
+      <w:r>
+        <w:rPr>
+          <w:color w:val="000000"/>
+          <w:shd w:val="clear" w:color="auto" w:fill="FFFFFF"/>
+        </w:rPr>
+        <w:t xml:space="preserve">; </w:t>
+      </w:r>
+      <w:r>
+        <w:rPr>
+          <w:color w:val="000000"/>
+          <w:shd w:val="clear" w:color="auto" w:fill="FFFFFF"/>
+        </w:rPr>
+        <w:t xml:space="preserve">working </w:t>
+      </w:r>
+      <w:r>
+        <w:rPr>
+          <w:rFonts w:ascii="Noto Sans" w:hAnsi="Noto Sans" w:cs="Noto Sans"/>
+          <w:color w:val="000000"/>
+          <w:sz w:val="21"/>
+          <w:szCs w:val="21"/>
+          <w:shd w:val="clear" w:color="auto" w:fill="FFFFFF"/>
+        </w:rPr>
+        <w:t>closely with experienced engineers, product teams, and customers</w:t>
+      </w:r>
+      <w:r>
+        <w:rPr>
+          <w:rFonts w:ascii="Noto Sans" w:hAnsi="Noto Sans" w:cs="Noto Sans"/>
+          <w:color w:val="000000"/>
+          <w:sz w:val="21"/>
+          <w:szCs w:val="21"/>
+          <w:shd w:val="clear" w:color="auto" w:fill="FFFFFF"/>
+        </w:rPr>
+        <w:t xml:space="preserve">; learning new </w:t>
+      </w:r>
+      <w:r>
+        <w:rPr>
+          <w:rFonts w:ascii="Noto Sans" w:hAnsi="Noto Sans" w:cs="Noto Sans"/>
+          <w:color w:val="000000"/>
+          <w:sz w:val="21"/>
+          <w:szCs w:val="21"/>
+          <w:shd w:val="clear" w:color="auto" w:fill="FFFFFF"/>
+        </w:rPr>
+        <w:t>technologies and methodologies;</w:t>
+      </w:r>
+      <w:r>
+        <w:rPr>
+          <w:rFonts w:ascii="Noto Sans" w:hAnsi="Noto Sans" w:cs="Noto Sans"/>
+          <w:color w:val="000000"/>
+          <w:sz w:val="21"/>
+          <w:szCs w:val="21"/>
+          <w:shd w:val="clear" w:color="auto" w:fill="FFFFFF"/>
+        </w:rPr>
+        <w:t xml:space="preserve"> excellent written and oral communication </w:t>
+      </w:r>
+      <w:r>
+        <w:rPr>
+          <w:rFonts w:ascii="Noto Sans" w:hAnsi="Noto Sans" w:cs="Noto Sans"/>
+          <w:color w:val="000000"/>
+          <w:sz w:val="21"/>
+          <w:szCs w:val="21"/>
+          <w:shd w:val="clear" w:color="auto" w:fill="FFFFFF"/>
+        </w:rPr>
+        <w:lastRenderedPageBreak/>
+        <w:t>skills</w:t>
+      </w:r>
+      <w:r>
+        <w:rPr>
+          <w:rFonts w:ascii="Noto Sans" w:hAnsi="Noto Sans" w:cs="Noto Sans"/>
+          <w:color w:val="000000"/>
+          <w:sz w:val="21"/>
+          <w:szCs w:val="21"/>
+          <w:shd w:val="clear" w:color="auto" w:fill="FFFFFF"/>
+        </w:rPr>
+        <w:t>, including conflict resolution;</w:t>
+      </w:r>
+      <w:r>
+        <w:rPr>
+          <w:rFonts w:ascii="Noto Sans" w:hAnsi="Noto Sans" w:cs="Noto Sans"/>
+          <w:color w:val="000000"/>
+          <w:sz w:val="21"/>
+          <w:szCs w:val="21"/>
+          <w:shd w:val="clear" w:color="auto" w:fill="FFFFFF"/>
+        </w:rPr>
+        <w:t xml:space="preserve"> peer review and</w:t>
+      </w:r>
+      <w:r>
+        <w:rPr>
+          <w:rFonts w:ascii="Noto Sans" w:hAnsi="Noto Sans" w:cs="Noto Sans"/>
+          <w:color w:val="000000"/>
+          <w:sz w:val="21"/>
+          <w:szCs w:val="21"/>
+          <w:shd w:val="clear" w:color="auto" w:fill="FFFFFF"/>
+        </w:rPr>
+        <w:t xml:space="preserve"> </w:t>
+      </w:r>
+      <w:r>
+        <w:rPr>
+          <w:rFonts w:ascii="Noto Sans" w:hAnsi="Noto Sans" w:cs="Noto Sans"/>
+          <w:color w:val="000000"/>
+          <w:sz w:val="21"/>
+          <w:szCs w:val="21"/>
+          <w:shd w:val="clear" w:color="auto" w:fill="FFFFFF"/>
+        </w:rPr>
+        <w:t>testing of code</w:t>
+      </w:r>
+      <w:r>
+        <w:rPr>
+          <w:rFonts w:ascii="Noto Sans" w:hAnsi="Noto Sans" w:cs="Noto Sans"/>
+          <w:color w:val="000000"/>
+          <w:sz w:val="21"/>
+          <w:szCs w:val="21"/>
+          <w:shd w:val="clear" w:color="auto" w:fill="FFFFFF"/>
+        </w:rPr>
+        <w:t>; and finally audio processing as a composer.</w:t>
+      </w:r>
+    </w:p>
+    <w:p>
+      <w:pPr>
+        <w:pStyle w:val="NormalWeb"/>
+      </w:pPr>
+      <w:r>
+        <w:t>Thank you in advance for your consideration.</w:t>
+      </w:r>
+    </w:p>
+    <w:p>
+      <w:pPr>
+        <w:pStyle w:val="NormalWeb"/>
+      </w:pPr>
+      <w:r>
+        <w:t>Yours faithfully – Robert Morris</w:t>
+      </w:r>
+    </w:p>
+    <w:p>
+      <w:pPr>
+        <w:pStyle w:val="NormalWeb"/>
+        <w:rPr>
+          <w:rFonts w:ascii="Noto Sans" w:hAnsi="Noto Sans" w:cs="Noto Sans"/>
+          <w:color w:val="000000"/>
+          <w:sz w:val="21"/>
+          <w:szCs w:val="21"/>
+          <w:shd w:val="clear" w:color="auto" w:fill="FFFFFF"/>
+        </w:rPr>
+      </w:pPr>
+    </w:p>
+    <w:p>
+      <w:pPr>
+        <w:pStyle w:val="NormalWeb"/>
+      </w:pPr>
+    </w:p>
+    <w:p>
+      <w:pPr>
+        <w:pStyle w:val="NormalWeb"/>
+      </w:pPr>
+      <w:r>
+        <w:rPr>
+          <w:rFonts w:ascii="Noto Sans" w:hAnsi="Noto Sans" w:cs="Noto Sans"/>
+          <w:color w:val="000000"/>
+          <w:sz w:val="21"/>
+          <w:szCs w:val="21"/>
+          <w:shd w:val="clear" w:color="auto" w:fill="FFFFFF"/>
+        </w:rPr>
+        <w:t>have the opportunity to learn and grow while contributing to solving technical challenges across various domains. Your tasks may include assisting with hardware interfacing for video capture/output, contributing to the development of user interfaces tailored for sports officials, and working with modern C++ codebase developed in Visual Studio for Windows-based software, often leveraging Qt for UI development.</w:t>
+      </w:r>
+      <w:r>
+        <w:rPr>
+          <w:rFonts w:ascii="Noto Sans" w:hAnsi="Noto Sans" w:cs="Noto Sans"/>
+          <w:color w:val="000000"/>
+          <w:sz w:val="21"/>
+          <w:szCs w:val="21"/>
+        </w:rPr>
+        <w:br/>
+      </w:r>
+      <w:r>
+        <w:rPr>
+          <w:rFonts w:ascii="Noto Sans" w:hAnsi="Noto Sans" w:cs="Noto Sans"/>
+          <w:color w:val="000000"/>
+          <w:sz w:val="21"/>
+          <w:szCs w:val="21"/>
+        </w:rPr>
+        <w:br/>
+      </w:r>
+      <w:r>
+        <w:rPr>
+          <w:rFonts w:ascii="Noto Sans" w:hAnsi="Noto Sans" w:cs="Noto Sans"/>
+          <w:color w:val="000000"/>
+          <w:sz w:val="21"/>
+          <w:szCs w:val="21"/>
+          <w:shd w:val="clear" w:color="auto" w:fill="FFFFFF"/>
+        </w:rPr>
+        <w:t>Working closely with experienced engineers, product teams, and customers, you will play a vital role in supporting the development process, from requirements gathering to implementation. You'll have exposure to agile methodologies, participating in two-week sprints aimed at delivering impactful technology. Additionally, you may assist in configuring and deploying products on a global scale.</w:t>
+      </w:r>
+      <w:r>
+        <w:rPr>
+          <w:rFonts w:ascii="Noto Sans" w:hAnsi="Noto Sans" w:cs="Noto Sans"/>
+          <w:color w:val="000000"/>
+          <w:sz w:val="21"/>
+          <w:szCs w:val="21"/>
+        </w:rPr>
+        <w:br/>
+      </w:r>
+      <w:r>
+        <w:rPr>
+          <w:rFonts w:ascii="Noto Sans" w:hAnsi="Noto Sans" w:cs="Noto Sans"/>
+          <w:color w:val="000000"/>
+          <w:sz w:val="21"/>
+          <w:szCs w:val="21"/>
+        </w:rPr>
+        <w:br/>
+      </w:r>
+      <w:r>
+        <w:rPr>
+          <w:rFonts w:ascii="Noto Sans" w:hAnsi="Noto Sans" w:cs="Noto Sans"/>
+          <w:color w:val="000000"/>
+          <w:sz w:val="21"/>
+          <w:szCs w:val="21"/>
+          <w:shd w:val="clear" w:color="auto" w:fill="FFFFFF"/>
+        </w:rPr>
+        <w:t>Opportunities abound for learning and development, including attending developer conferences and participating in hack days to explore experimental approaches. Your contributions will help drive innovation and push the boundaries of what we can achieve in sports technology.</w:t>
+      </w:r>
+      <w:r>
+        <w:rPr>
+          <w:rFonts w:ascii="Noto Sans" w:hAnsi="Noto Sans" w:cs="Noto Sans"/>
+          <w:color w:val="000000"/>
+          <w:sz w:val="21"/>
+          <w:szCs w:val="21"/>
+        </w:rPr>
+        <w:br/>
+      </w:r>
+      <w:r>
+        <w:rPr>
+          <w:rFonts w:ascii="Noto Sans" w:hAnsi="Noto Sans" w:cs="Noto Sans"/>
+          <w:color w:val="000000"/>
+          <w:sz w:val="21"/>
+          <w:szCs w:val="21"/>
+        </w:rPr>
+        <w:br/>
+      </w:r>
+      <w:r>
+        <w:rPr>
+          <w:rFonts w:ascii="Noto Sans" w:hAnsi="Noto Sans" w:cs="Noto Sans"/>
+          <w:b/>
+          <w:bCs/>
+          <w:color w:val="000000"/>
+          <w:sz w:val="21"/>
+          <w:szCs w:val="21"/>
+          <w:shd w:val="clear" w:color="auto" w:fill="FFFFFF"/>
+        </w:rPr>
+        <w:t>Key Responsibilities:</w:t>
+      </w:r>
+      <w:r>
+        <w:rPr>
+          <w:rFonts w:ascii="Noto Sans" w:hAnsi="Noto Sans" w:cs="Noto Sans"/>
+          <w:color w:val="000000"/>
+          <w:sz w:val="21"/>
+          <w:szCs w:val="21"/>
+        </w:rPr>
+        <w:br/>
+      </w:r>
+      <w:r>
+        <w:rPr>
+          <w:rFonts w:ascii="Noto Sans" w:hAnsi="Noto Sans" w:cs="Noto Sans"/>
+          <w:color w:val="000000"/>
+          <w:sz w:val="21"/>
+          <w:szCs w:val="21"/>
+          <w:shd w:val="clear" w:color="auto" w:fill="FFFFFF"/>
+        </w:rPr>
+        <w:t>Assisting in the design and implementation of components for the SMART officiating system</w:t>
+      </w:r>
+      <w:r>
+        <w:rPr>
+          <w:rFonts w:ascii="Noto Sans" w:hAnsi="Noto Sans" w:cs="Noto Sans"/>
+          <w:color w:val="000000"/>
+          <w:sz w:val="21"/>
+          <w:szCs w:val="21"/>
+        </w:rPr>
+        <w:br/>
+      </w:r>
+      <w:r>
+        <w:rPr>
+          <w:rFonts w:ascii="Noto Sans" w:hAnsi="Noto Sans" w:cs="Noto Sans"/>
+          <w:color w:val="000000"/>
+          <w:sz w:val="21"/>
+          <w:szCs w:val="21"/>
+        </w:rPr>
+        <w:br/>
+      </w:r>
+      <w:r>
+        <w:rPr>
+          <w:rFonts w:ascii="Noto Sans" w:hAnsi="Noto Sans" w:cs="Noto Sans"/>
+          <w:color w:val="000000"/>
+          <w:sz w:val="21"/>
+          <w:szCs w:val="21"/>
+          <w:shd w:val="clear" w:color="auto" w:fill="FFFFFF"/>
+        </w:rPr>
+        <w:t>Supporting senior engineers in various tasks and projects</w:t>
+      </w:r>
+      <w:r>
+        <w:rPr>
+          <w:rFonts w:ascii="Noto Sans" w:hAnsi="Noto Sans" w:cs="Noto Sans"/>
+          <w:color w:val="000000"/>
+          <w:sz w:val="21"/>
+          <w:szCs w:val="21"/>
+        </w:rPr>
+        <w:br/>
+      </w:r>
+      <w:r>
+        <w:rPr>
+          <w:rFonts w:ascii="Noto Sans" w:hAnsi="Noto Sans" w:cs="Noto Sans"/>
+          <w:color w:val="000000"/>
+          <w:sz w:val="21"/>
+          <w:szCs w:val="21"/>
+        </w:rPr>
+        <w:br/>
+      </w:r>
+      <w:r>
+        <w:rPr>
+          <w:rFonts w:ascii="Noto Sans" w:hAnsi="Noto Sans" w:cs="Noto Sans"/>
+          <w:color w:val="000000"/>
+          <w:sz w:val="21"/>
+          <w:szCs w:val="21"/>
+          <w:shd w:val="clear" w:color="auto" w:fill="FFFFFF"/>
+        </w:rPr>
+        <w:t>Learning and adapting to new technologies and methodologies</w:t>
+      </w:r>
+      <w:r>
+        <w:rPr>
+          <w:rFonts w:ascii="Noto Sans" w:hAnsi="Noto Sans" w:cs="Noto Sans"/>
+          <w:color w:val="000000"/>
+          <w:sz w:val="21"/>
+          <w:szCs w:val="21"/>
+        </w:rPr>
+        <w:br/>
+      </w:r>
+      <w:r>
+        <w:rPr>
+          <w:rFonts w:ascii="Noto Sans" w:hAnsi="Noto Sans" w:cs="Noto Sans"/>
+          <w:color w:val="000000"/>
+          <w:sz w:val="21"/>
+          <w:szCs w:val="21"/>
+        </w:rPr>
+        <w:br/>
+      </w:r>
+      <w:r>
+        <w:rPr>
+          <w:rFonts w:ascii="Noto Sans" w:hAnsi="Noto Sans" w:cs="Noto Sans"/>
+          <w:color w:val="000000"/>
+          <w:sz w:val="21"/>
+          <w:szCs w:val="21"/>
+          <w:shd w:val="clear" w:color="auto" w:fill="FFFFFF"/>
+        </w:rPr>
+        <w:t>Collaborating with team members to brainstorm solutions and solve technical challenges</w:t>
+      </w:r>
+      <w:r>
+        <w:rPr>
+          <w:rFonts w:ascii="Noto Sans" w:hAnsi="Noto Sans" w:cs="Noto Sans"/>
+          <w:color w:val="000000"/>
+          <w:sz w:val="21"/>
+          <w:szCs w:val="21"/>
+        </w:rPr>
+        <w:br/>
+      </w:r>
+      <w:r>
+        <w:rPr>
+          <w:rFonts w:ascii="Noto Sans" w:hAnsi="Noto Sans" w:cs="Noto Sans"/>
+          <w:color w:val="000000"/>
+          <w:sz w:val="21"/>
+          <w:szCs w:val="21"/>
+        </w:rPr>
+        <w:br/>
+      </w:r>
+      <w:r>
+        <w:rPr>
+          <w:rFonts w:ascii="Noto Sans" w:hAnsi="Noto Sans" w:cs="Noto Sans"/>
+          <w:color w:val="000000"/>
+          <w:sz w:val="21"/>
+          <w:szCs w:val="21"/>
+          <w:shd w:val="clear" w:color="auto" w:fill="FFFFFF"/>
+        </w:rPr>
+        <w:t>Participating in code reviews and ensuring adherence to coding standards</w:t>
+      </w:r>
+      <w:r>
+        <w:rPr>
+          <w:rFonts w:ascii="Noto Sans" w:hAnsi="Noto Sans" w:cs="Noto Sans"/>
+          <w:color w:val="000000"/>
+          <w:sz w:val="21"/>
+          <w:szCs w:val="21"/>
+        </w:rPr>
+        <w:br/>
+      </w:r>
+      <w:r>
+        <w:rPr>
+          <w:rFonts w:ascii="Noto Sans" w:hAnsi="Noto Sans" w:cs="Noto Sans"/>
+          <w:color w:val="000000"/>
+          <w:sz w:val="21"/>
+          <w:szCs w:val="21"/>
+        </w:rPr>
+        <w:br/>
+      </w:r>
+      <w:r>
+        <w:rPr>
+          <w:rFonts w:ascii="Noto Sans" w:hAnsi="Noto Sans" w:cs="Noto Sans"/>
+          <w:color w:val="000000"/>
+          <w:sz w:val="21"/>
+          <w:szCs w:val="21"/>
+          <w:shd w:val="clear" w:color="auto" w:fill="FFFFFF"/>
+        </w:rPr>
+        <w:t>Supporting testing efforts, occasionally involving travel to sports events</w:t>
+      </w:r>
+      <w:r>
+        <w:rPr>
+          <w:rFonts w:ascii="Noto Sans" w:hAnsi="Noto Sans" w:cs="Noto Sans"/>
+          <w:color w:val="000000"/>
+          <w:sz w:val="21"/>
+          <w:szCs w:val="21"/>
+        </w:rPr>
+        <w:br/>
+      </w:r>
+      <w:r>
+        <w:rPr>
+          <w:rFonts w:ascii="Noto Sans" w:hAnsi="Noto Sans" w:cs="Noto Sans"/>
+          <w:color w:val="000000"/>
+          <w:sz w:val="21"/>
+          <w:szCs w:val="21"/>
+        </w:rPr>
+        <w:br/>
+      </w:r>
+      <w:r>
+        <w:rPr>
+          <w:rFonts w:ascii="Noto Sans" w:hAnsi="Noto Sans" w:cs="Noto Sans"/>
+          <w:b/>
+          <w:bCs/>
+          <w:color w:val="000000"/>
+          <w:sz w:val="21"/>
+          <w:szCs w:val="21"/>
+          <w:shd w:val="clear" w:color="auto" w:fill="FFFFFF"/>
+        </w:rPr>
+        <w:t>Skills, Knowledge, and Expertise:</w:t>
+      </w:r>
+      <w:r>
+        <w:rPr>
+          <w:rFonts w:ascii="Noto Sans" w:hAnsi="Noto Sans" w:cs="Noto Sans"/>
+          <w:color w:val="000000"/>
+          <w:sz w:val="21"/>
+          <w:szCs w:val="21"/>
+        </w:rPr>
+        <w:br/>
+      </w:r>
+      <w:r>
+        <w:rPr>
+          <w:rFonts w:ascii="Noto Sans" w:hAnsi="Noto Sans" w:cs="Noto Sans"/>
+          <w:color w:val="000000"/>
+          <w:sz w:val="21"/>
+          <w:szCs w:val="21"/>
+          <w:shd w:val="clear" w:color="auto" w:fill="FFFFFF"/>
+        </w:rPr>
+        <w:t>Proficiency in C++ (basic understanding, willingness to learn modern C++)</w:t>
+      </w:r>
+      <w:r>
+        <w:rPr>
+          <w:rFonts w:ascii="Noto Sans" w:hAnsi="Noto Sans" w:cs="Noto Sans"/>
+          <w:color w:val="000000"/>
+          <w:sz w:val="21"/>
+          <w:szCs w:val="21"/>
+        </w:rPr>
+        <w:br/>
+      </w:r>
+      <w:r>
+        <w:rPr>
+          <w:rFonts w:ascii="Noto Sans" w:hAnsi="Noto Sans" w:cs="Noto Sans"/>
+          <w:color w:val="000000"/>
+          <w:sz w:val="21"/>
+          <w:szCs w:val="21"/>
+        </w:rPr>
+        <w:br/>
+      </w:r>
+      <w:r>
+        <w:rPr>
+          <w:rFonts w:ascii="Noto Sans" w:hAnsi="Noto Sans" w:cs="Noto Sans"/>
+          <w:color w:val="000000"/>
+          <w:sz w:val="21"/>
+          <w:szCs w:val="21"/>
+          <w:shd w:val="clear" w:color="auto" w:fill="FFFFFF"/>
+        </w:rPr>
+        <w:t>Eagerness to learn and grow in software development</w:t>
+      </w:r>
+      <w:r>
+        <w:rPr>
+          <w:rFonts w:ascii="Noto Sans" w:hAnsi="Noto Sans" w:cs="Noto Sans"/>
+          <w:color w:val="000000"/>
+          <w:sz w:val="21"/>
+          <w:szCs w:val="21"/>
+        </w:rPr>
+        <w:br/>
+      </w:r>
+      <w:r>
+        <w:rPr>
+          <w:rFonts w:ascii="Noto Sans" w:hAnsi="Noto Sans" w:cs="Noto Sans"/>
+          <w:color w:val="000000"/>
+          <w:sz w:val="21"/>
+          <w:szCs w:val="21"/>
+        </w:rPr>
+        <w:br/>
+      </w:r>
+      <w:r>
+        <w:rPr>
+          <w:rFonts w:ascii="Noto Sans" w:hAnsi="Noto Sans" w:cs="Noto Sans"/>
+          <w:color w:val="000000"/>
+          <w:sz w:val="21"/>
+          <w:szCs w:val="21"/>
+          <w:shd w:val="clear" w:color="auto" w:fill="FFFFFF"/>
+        </w:rPr>
+        <w:t>Strong problem-solving skills and analytical thinking</w:t>
+      </w:r>
+      <w:r>
+        <w:rPr>
+          <w:rFonts w:ascii="Noto Sans" w:hAnsi="Noto Sans" w:cs="Noto Sans"/>
+          <w:color w:val="000000"/>
+          <w:sz w:val="21"/>
+          <w:szCs w:val="21"/>
+        </w:rPr>
+        <w:br/>
+      </w:r>
+      <w:r>
+        <w:rPr>
+          <w:rFonts w:ascii="Noto Sans" w:hAnsi="Noto Sans" w:cs="Noto Sans"/>
+          <w:color w:val="000000"/>
+          <w:sz w:val="21"/>
+          <w:szCs w:val="21"/>
+        </w:rPr>
+        <w:br/>
+      </w:r>
+      <w:r>
+        <w:rPr>
+          <w:rFonts w:ascii="Noto Sans" w:hAnsi="Noto Sans" w:cs="Noto Sans"/>
+          <w:color w:val="000000"/>
+          <w:sz w:val="21"/>
+          <w:szCs w:val="21"/>
+          <w:shd w:val="clear" w:color="auto" w:fill="FFFFFF"/>
+        </w:rPr>
+        <w:lastRenderedPageBreak/>
+        <w:t>Good communication and teamwork abilities</w:t>
+      </w:r>
+      <w:r>
+        <w:rPr>
+          <w:rFonts w:ascii="Noto Sans" w:hAnsi="Noto Sans" w:cs="Noto Sans"/>
+          <w:color w:val="000000"/>
+          <w:sz w:val="21"/>
+          <w:szCs w:val="21"/>
+        </w:rPr>
+        <w:br/>
+      </w:r>
+      <w:r>
+        <w:rPr>
+          <w:rFonts w:ascii="Noto Sans" w:hAnsi="Noto Sans" w:cs="Noto Sans"/>
+          <w:color w:val="000000"/>
+          <w:sz w:val="21"/>
+          <w:szCs w:val="21"/>
+        </w:rPr>
+        <w:br/>
+      </w:r>
+      <w:r>
+        <w:rPr>
+          <w:rFonts w:ascii="Noto Sans" w:hAnsi="Noto Sans" w:cs="Noto Sans"/>
+          <w:b/>
+          <w:bCs/>
+          <w:color w:val="000000"/>
+          <w:sz w:val="21"/>
+          <w:szCs w:val="21"/>
+          <w:shd w:val="clear" w:color="auto" w:fill="FFFFFF"/>
+        </w:rPr>
+        <w:t>Bonus knowledge in any of the following areas is a plus:</w:t>
+      </w:r>
+      <w:r>
+        <w:rPr>
+          <w:rFonts w:ascii="Noto Sans" w:hAnsi="Noto Sans" w:cs="Noto Sans"/>
+          <w:color w:val="000000"/>
+          <w:sz w:val="21"/>
+          <w:szCs w:val="21"/>
+        </w:rPr>
+        <w:br/>
+      </w:r>
+      <w:r>
+        <w:rPr>
+          <w:rFonts w:ascii="Noto Sans" w:hAnsi="Noto Sans" w:cs="Noto Sans"/>
+          <w:color w:val="000000"/>
+          <w:sz w:val="21"/>
+          <w:szCs w:val="21"/>
+          <w:shd w:val="clear" w:color="auto" w:fill="FFFFFF"/>
+        </w:rPr>
+        <w:t>Qt</w:t>
+      </w:r>
+      <w:r>
+        <w:rPr>
+          <w:rFonts w:ascii="Noto Sans" w:hAnsi="Noto Sans" w:cs="Noto Sans"/>
+          <w:color w:val="000000"/>
+          <w:sz w:val="21"/>
+          <w:szCs w:val="21"/>
+        </w:rPr>
+        <w:br/>
+      </w:r>
+      <w:r>
+        <w:rPr>
+          <w:rFonts w:ascii="Noto Sans" w:hAnsi="Noto Sans" w:cs="Noto Sans"/>
+          <w:color w:val="000000"/>
+          <w:sz w:val="21"/>
+          <w:szCs w:val="21"/>
+        </w:rPr>
+        <w:br/>
+      </w:r>
+      <w:r>
+        <w:rPr>
+          <w:rFonts w:ascii="Noto Sans" w:hAnsi="Noto Sans" w:cs="Noto Sans"/>
+          <w:color w:val="000000"/>
+          <w:sz w:val="21"/>
+          <w:szCs w:val="21"/>
+          <w:shd w:val="clear" w:color="auto" w:fill="FFFFFF"/>
+        </w:rPr>
+        <w:t>Networking</w:t>
+      </w:r>
+      <w:r>
+        <w:rPr>
+          <w:rFonts w:ascii="Noto Sans" w:hAnsi="Noto Sans" w:cs="Noto Sans"/>
+          <w:color w:val="000000"/>
+          <w:sz w:val="21"/>
+          <w:szCs w:val="21"/>
+        </w:rPr>
+        <w:br/>
+      </w:r>
+      <w:r>
+        <w:rPr>
+          <w:rFonts w:ascii="Noto Sans" w:hAnsi="Noto Sans" w:cs="Noto Sans"/>
+          <w:color w:val="000000"/>
+          <w:sz w:val="21"/>
+          <w:szCs w:val="21"/>
+        </w:rPr>
+        <w:br/>
+      </w:r>
+      <w:proofErr w:type="spellStart"/>
+      <w:r>
+        <w:rPr>
+          <w:rFonts w:ascii="Noto Sans" w:hAnsi="Noto Sans" w:cs="Noto Sans"/>
+          <w:color w:val="000000"/>
+          <w:sz w:val="21"/>
+          <w:szCs w:val="21"/>
+          <w:shd w:val="clear" w:color="auto" w:fill="FFFFFF"/>
+        </w:rPr>
+        <w:t>ElasticSearch</w:t>
+      </w:r>
+      <w:proofErr w:type="spellEnd"/>
+      <w:r>
+        <w:rPr>
+          <w:rFonts w:ascii="Noto Sans" w:hAnsi="Noto Sans" w:cs="Noto Sans"/>
+          <w:color w:val="000000"/>
+          <w:sz w:val="21"/>
+          <w:szCs w:val="21"/>
+        </w:rPr>
+        <w:br/>
+      </w:r>
+      <w:r>
+        <w:rPr>
+          <w:rFonts w:ascii="Noto Sans" w:hAnsi="Noto Sans" w:cs="Noto Sans"/>
+          <w:color w:val="000000"/>
+          <w:sz w:val="21"/>
+          <w:szCs w:val="21"/>
+        </w:rPr>
+        <w:br/>
+      </w:r>
+      <w:r>
+        <w:rPr>
+          <w:rFonts w:ascii="Noto Sans" w:hAnsi="Noto Sans" w:cs="Noto Sans"/>
+          <w:color w:val="000000"/>
+          <w:sz w:val="21"/>
+          <w:szCs w:val="21"/>
+          <w:shd w:val="clear" w:color="auto" w:fill="FFFFFF"/>
+        </w:rPr>
+        <w:t>AWS</w:t>
+      </w:r>
+      <w:r>
+        <w:rPr>
+          <w:rFonts w:ascii="Noto Sans" w:hAnsi="Noto Sans" w:cs="Noto Sans"/>
+          <w:color w:val="000000"/>
+          <w:sz w:val="21"/>
+          <w:szCs w:val="21"/>
+        </w:rPr>
+        <w:br/>
+      </w:r>
+      <w:r>
+        <w:rPr>
+          <w:rFonts w:ascii="Noto Sans" w:hAnsi="Noto Sans" w:cs="Noto Sans"/>
+          <w:color w:val="000000"/>
+          <w:sz w:val="21"/>
+          <w:szCs w:val="21"/>
+        </w:rPr>
+        <w:br/>
+      </w:r>
+      <w:r>
+        <w:rPr>
+          <w:rFonts w:ascii="Noto Sans" w:hAnsi="Noto Sans" w:cs="Noto Sans"/>
+          <w:color w:val="000000"/>
+          <w:sz w:val="21"/>
+          <w:szCs w:val="21"/>
+          <w:shd w:val="clear" w:color="auto" w:fill="FFFFFF"/>
+        </w:rPr>
+        <w:t>OpenGL</w:t>
+      </w:r>
+      <w:r>
+        <w:rPr>
+          <w:rFonts w:ascii="Noto Sans" w:hAnsi="Noto Sans" w:cs="Noto Sans"/>
+          <w:color w:val="000000"/>
+          <w:sz w:val="21"/>
+          <w:szCs w:val="21"/>
+        </w:rPr>
+        <w:br/>
+      </w:r>
+      <w:r>
+        <w:rPr>
+          <w:rFonts w:ascii="Noto Sans" w:hAnsi="Noto Sans" w:cs="Noto Sans"/>
+          <w:color w:val="000000"/>
+          <w:sz w:val="21"/>
+          <w:szCs w:val="21"/>
+        </w:rPr>
+        <w:br/>
+      </w:r>
+      <w:r>
+        <w:rPr>
+          <w:rFonts w:ascii="Noto Sans" w:hAnsi="Noto Sans" w:cs="Noto Sans"/>
+          <w:color w:val="000000"/>
+          <w:sz w:val="21"/>
+          <w:szCs w:val="21"/>
+          <w:shd w:val="clear" w:color="auto" w:fill="FFFFFF"/>
+        </w:rPr>
+        <w:t>Audio processing</w:t>
       </w:r>
     </w:p>
     <w:p>
@@ -83,7 +1157,7 @@
 </file>
 
 <file path=word/styles.xml><?xml version="1.0" encoding="utf-8"?>
-<w:styles xmlns:mc="http://schemas.openxmlformats.org/markup-compatibility/2006" xmlns:r="http://schemas.openxmlformats.org/officeDocument/2006/relationships" xmlns:w="http://schemas.openxmlformats.org/wordprocessingml/2006/main" xmlns:w14="http://schemas.microsoft.com/office/word/2010/wordml" xmlns:w15="http://schemas.microsoft.com/office/word/2012/wordml" xmlns:w16cex="http://schemas.microsoft.com/office/word/2018/wordml/cex" xmlns:w16cid="http://schemas.microsoft.com/office/word/2016/wordml/cid" xmlns:w16="http://schemas.microsoft.com/office/word/2018/wordml" xmlns:w16sdtdh="http://schemas.microsoft.com/office/word/2020/wordml/sdtdatahash" xmlns:w16se="http://schemas.microsoft.com/office/word/2015/wordml/symex" mc:Ignorable="w14 w15 w16se w16cid w16 w16cex w16sdtdh">
+<w:styles xmlns:mc="http://schemas.openxmlformats.org/markup-compatibility/2006" xmlns:r="http://schemas.openxmlformats.org/officeDocument/2006/relationships" xmlns:w="http://schemas.openxmlformats.org/wordprocessingml/2006/main" xmlns:w14="http://schemas.microsoft.com/office/word/2010/wordml" xmlns:w15="http://schemas.microsoft.com/office/word/2012/wordml" xmlns:w16cex="http://schemas.microsoft.com/office/word/2018/wordml/cex" xmlns:w16cid="http://schemas.microsoft.com/office/word/2016/wordml/cid" xmlns:w16="http://schemas.microsoft.com/office/word/2018/wordml" xmlns:w16du="http://schemas.microsoft.com/office/word/2023/wordml/word16du" xmlns:w16sdtdh="http://schemas.microsoft.com/office/word/2020/wordml/sdtdatahash" xmlns:w16se="http://schemas.microsoft.com/office/word/2015/wordml/symex" mc:Ignorable="w14 w15 w16se w16cid w16 w16cex w16sdtdh w16du">
   <w:docDefaults>
     <w:rPrDefault>
       <w:rPr>
@@ -483,6 +1557,28 @@
     <w:name w:val="Normal"/>
     <w:qFormat/>
   </w:style>
+  <w:style w:type="paragraph" w:styleId="Heading2">
+    <w:name w:val="heading 2"/>
+    <w:basedOn w:val="Normal"/>
+    <w:link w:val="Heading2Char"/>
+    <w:uiPriority w:val="9"/>
+    <w:qFormat/>
+    <w:rsid w:val="00830841"/>
+    <w:pPr>
+      <w:spacing w:before="100" w:beforeAutospacing="1" w:after="100" w:afterAutospacing="1" w:line="240" w:lineRule="auto"/>
+      <w:outlineLvl w:val="1"/>
+    </w:pPr>
+    <w:rPr>
+      <w:rFonts w:ascii="Times New Roman" w:eastAsia="Times New Roman" w:hAnsi="Times New Roman" w:cs="Times New Roman"/>
+      <w:b/>
+      <w:bCs/>
+      <w:kern w:val="0"/>
+      <w:sz w:val="36"/>
+      <w:szCs w:val="36"/>
+      <w:lang w:eastAsia="en-GB"/>
+      <w14:ligatures w14:val="none"/>
+    </w:rPr>
+  </w:style>
   <w:style w:type="character" w:default="1" w:styleId="DefaultParagraphFont">
     <w:name w:val="Default Paragraph Font"/>
     <w:uiPriority w:val="1"/>
@@ -514,7 +1610,6 @@
     <w:name w:val="Normal (Web)"/>
     <w:basedOn w:val="Normal"/>
     <w:uiPriority w:val="99"/>
-    <w:semiHidden/>
     <w:unhideWhenUsed/>
     <w:rsid w:val="00D826E6"/>
     <w:pPr>
@@ -525,6 +1620,34 @@
       <w:kern w:val="0"/>
       <w:sz w:val="24"/>
       <w:szCs w:val="24"/>
+      <w:lang w:eastAsia="en-GB"/>
+      <w14:ligatures w14:val="none"/>
+    </w:rPr>
+  </w:style>
+  <w:style w:type="character" w:styleId="Strong">
+    <w:name w:val="Strong"/>
+    <w:basedOn w:val="DefaultParagraphFont"/>
+    <w:uiPriority w:val="22"/>
+    <w:qFormat/>
+    <w:rsid w:val="008214E9"/>
+    <w:rPr>
+      <w:b/>
+      <w:bCs/>
+    </w:rPr>
+  </w:style>
+  <w:style w:type="character" w:customStyle="1" w:styleId="Heading2Char">
+    <w:name w:val="Heading 2 Char"/>
+    <w:basedOn w:val="DefaultParagraphFont"/>
+    <w:link w:val="Heading2"/>
+    <w:uiPriority w:val="9"/>
+    <w:rsid w:val="00830841"/>
+    <w:rPr>
+      <w:rFonts w:ascii="Times New Roman" w:eastAsia="Times New Roman" w:hAnsi="Times New Roman" w:cs="Times New Roman"/>
+      <w:b/>
+      <w:bCs/>
+      <w:kern w:val="0"/>
+      <w:sz w:val="36"/>
+      <w:szCs w:val="36"/>
       <w:lang w:eastAsia="en-GB"/>
       <w14:ligatures w14:val="none"/>
     </w:rPr>

</xml_diff>